<commit_message>
Les 1B bijgewerkt en originelen voor RPi
</commit_message>
<xml_diff>
--- a/Lesopzet/Weekendschool Programmeren - Lesopzet v0.4.docx
+++ b/Lesopzet/Weekendschool Programmeren - Lesopzet v0.4.docx
@@ -38,11 +38,14 @@
         <w:t xml:space="preserve"> kunnen ze begrijpen wat het wel en niet is en zelf iets maken</w:t>
       </w:r>
       <w:r>
-        <w:t xml:space="preserve"> en tot op zekere hoogte hun creativiteit uitleven</w:t>
+        <w:t xml:space="preserve"> en tot hun creativiteit uitleven</w:t>
       </w:r>
       <w:r>
         <w:t>.</w:t>
       </w:r>
+      <w:r>
+        <w:t xml:space="preserve"> Maar niet alleen het programmeren op zich is belangrijk: programmeren stimuleert ook het logisch nadenken en het opdelen van een taak of doel in deeltaken.</w:t>
+      </w:r>
     </w:p>
     <w:p>
       <w:r>
@@ -254,12 +257,21 @@
       </w:r>
       <w:proofErr w:type="spellEnd"/>
       <w:r>
-        <w:t>. Naar aanleiding daarvan zijn aanpassingen gedaan die in het leerjaar 2017/2018 zullen worden uitgetest.</w:t>
-      </w:r>
-    </w:p>
-    <w:p>
-      <w:r>
-        <w:t xml:space="preserve">Tot slot bestaat er ook de mogelijkheid tot een Masterclass waarin de leerlingen leren om zelf de verbinding te configureren tussen Scratch en een </w:t>
+        <w:t xml:space="preserve">. </w:t>
+      </w:r>
+      <w:r>
+        <w:t xml:space="preserve">In 2017/2018 is het in verder geëvolueerd en is in Tilburg en Eindhoven les gegeven. In het leerjaar 2018/2019 gaan we over naar Scratch 2. </w:t>
+      </w:r>
+    </w:p>
+    <w:p>
+      <w:r>
+        <w:t xml:space="preserve">Tot slot bestaat er ook de mogelijkheid tot een </w:t>
+      </w:r>
+      <w:r>
+        <w:t xml:space="preserve">gevorderde </w:t>
+      </w:r>
+      <w:r>
+        <w:t xml:space="preserve">Masterclass waarin de leerlingen leren om zelf de verbinding te configureren tussen Scratch en een </w:t>
       </w:r>
       <w:proofErr w:type="spellStart"/>
       <w:r>
@@ -305,7 +317,13 @@
         <w:t xml:space="preserve"> een schets worden gezien. </w:t>
       </w:r>
       <w:r>
-        <w:t xml:space="preserve">Het is nog steeds aan wijziging onderhevig naar aanleiding van de ervaringen die we er mee zullen opdoen. De lescyclus is nu tweemaal gegeven voor een groep van max. 24 leerlingen op de </w:t>
+        <w:t xml:space="preserve">Het is nog steeds aan wijziging onderhevig naar aanleiding van de ervaringen die we er mee zullen opdoen. De lescyclus is nu </w:t>
+      </w:r>
+      <w:r>
+        <w:t>een aantal maal</w:t>
+      </w:r>
+      <w:r>
+        <w:t xml:space="preserve"> gegeven voor een groep van max. 24 leerlingen op de </w:t>
       </w:r>
       <w:proofErr w:type="spellStart"/>
       <w:r>
@@ -313,7 +331,13 @@
       </w:r>
       <w:proofErr w:type="spellEnd"/>
       <w:r>
-        <w:t xml:space="preserve"> Weekendschool Eindhoven en </w:t>
+        <w:t xml:space="preserve"> Weekendschool Eindhoven</w:t>
+      </w:r>
+      <w:r>
+        <w:t xml:space="preserve"> en IMC Weekendschool in Tilburg</w:t>
+      </w:r>
+      <w:r>
+        <w:t xml:space="preserve"> en </w:t>
       </w:r>
       <w:r>
         <w:t xml:space="preserve">eenmaal </w:t>
@@ -367,6 +391,9 @@
       <w:r>
         <w:t>.</w:t>
       </w:r>
+      <w:r>
+        <w:t xml:space="preserve"> Maar programmeren is meer dan programmeren alleen. Het bevordert het logisch denken en de decompositie van problemen in kleinere opgaven tot je weet wat je allemaal moet doen.</w:t>
+      </w:r>
     </w:p>
     <w:p>
       <w:pPr>
@@ -474,6 +501,18 @@
         </w:numPr>
       </w:pPr>
       <w:r>
+        <w:t>Leerlingen leren hoe ze een probleem kunnen ontleden en in behapbare stukjes kunnen  opdelen.</w:t>
+      </w:r>
+    </w:p>
+    <w:p>
+      <w:pPr>
+        <w:pStyle w:val="Lijstalinea"/>
+        <w:numPr>
+          <w:ilvl w:val="0"/>
+          <w:numId w:val="3"/>
+        </w:numPr>
+      </w:pPr>
+      <w:r>
         <w:t xml:space="preserve">Leerlingen laten begrijpen dat computers programmeren niet alleen iets is dat je doet om iets op het scherm te laten zien, maar dat er ook </w:t>
       </w:r>
       <w:proofErr w:type="spellStart"/>
@@ -573,7 +612,13 @@
         </w:numPr>
       </w:pPr>
       <w:r>
-        <w:t>De kinderen een leuke les geven waar ze met plezier aan terugdenken en waarvan ze met trots iets kunnen meenemen om thuis en op school te laten zien.</w:t>
+        <w:t>De kinderen een leuke les geven waar ze met plezier aan terugdenken en waarvan ze met trots iets kunnen meenemen om thuis en op school te laten zien</w:t>
+      </w:r>
+      <w:r>
+        <w:t xml:space="preserve"> (bij les 3)</w:t>
+      </w:r>
+      <w:r>
+        <w:t>.</w:t>
       </w:r>
     </w:p>
     <w:p>
@@ -596,6 +641,7 @@
         <w:pStyle w:val="Kop1"/>
       </w:pPr>
       <w:r>
+        <w:lastRenderedPageBreak/>
         <w:t>Lesopzet</w:t>
       </w:r>
     </w:p>
@@ -628,11 +674,7 @@
         <w:t>en</w:t>
       </w:r>
       <w:r>
-        <w:t xml:space="preserve">. De kinderen werken in paren van twee op een werkplek. Als computer </w:t>
-      </w:r>
-      <w:r>
-        <w:lastRenderedPageBreak/>
-        <w:t xml:space="preserve">gebruiken we een </w:t>
+        <w:t xml:space="preserve">. De kinderen werken in paren van twee op een werkplek. Als computer gebruiken we een </w:t>
       </w:r>
       <w:proofErr w:type="spellStart"/>
       <w:r>
@@ -1086,6 +1128,7 @@
         <w:tc>
           <w:tcPr>
             <w:tcW w:w="1359" w:type="dxa"/>
+            <w:shd w:val="clear" w:color="auto" w:fill="C2D69B" w:themeFill="accent3" w:themeFillTint="99"/>
             <w:vAlign w:val="center"/>
           </w:tcPr>
           <w:p>
@@ -1097,6 +1140,7 @@
         <w:tc>
           <w:tcPr>
             <w:tcW w:w="1443" w:type="dxa"/>
+            <w:shd w:val="clear" w:color="auto" w:fill="C2D69B" w:themeFill="accent3" w:themeFillTint="99"/>
             <w:vAlign w:val="center"/>
           </w:tcPr>
           <w:p>
@@ -1108,6 +1152,7 @@
         <w:tc>
           <w:tcPr>
             <w:tcW w:w="3118" w:type="dxa"/>
+            <w:shd w:val="clear" w:color="auto" w:fill="C2D69B" w:themeFill="accent3" w:themeFillTint="99"/>
           </w:tcPr>
           <w:p/>
         </w:tc>
@@ -1115,6 +1160,7 @@
           <w:tcPr>
             <w:tcW w:w="1134" w:type="dxa"/>
             <w:vMerge w:val="restart"/>
+            <w:shd w:val="clear" w:color="auto" w:fill="C2D69B" w:themeFill="accent3" w:themeFillTint="99"/>
             <w:vAlign w:val="center"/>
           </w:tcPr>
           <w:p>
@@ -1130,6 +1176,7 @@
           <w:tcPr>
             <w:tcW w:w="1559" w:type="dxa"/>
             <w:vMerge w:val="restart"/>
+            <w:shd w:val="clear" w:color="auto" w:fill="C2D69B" w:themeFill="accent3" w:themeFillTint="99"/>
             <w:vAlign w:val="center"/>
           </w:tcPr>
           <w:p>
@@ -1137,7 +1184,7 @@
               <w:jc w:val="center"/>
             </w:pPr>
             <w:r>
-              <w:t>4</w:t>
+              <w:t>8</w:t>
             </w:r>
           </w:p>
         </w:tc>
@@ -1145,6 +1192,7 @@
           <w:tcPr>
             <w:tcW w:w="1065" w:type="dxa"/>
             <w:vMerge w:val="restart"/>
+            <w:shd w:val="clear" w:color="auto" w:fill="C2D69B" w:themeFill="accent3" w:themeFillTint="99"/>
             <w:vAlign w:val="center"/>
           </w:tcPr>
           <w:p>
@@ -1161,6 +1209,7 @@
         <w:tc>
           <w:tcPr>
             <w:tcW w:w="1359" w:type="dxa"/>
+            <w:shd w:val="clear" w:color="auto" w:fill="C2D69B" w:themeFill="accent3" w:themeFillTint="99"/>
             <w:vAlign w:val="center"/>
           </w:tcPr>
           <w:p>
@@ -1172,6 +1221,7 @@
         <w:tc>
           <w:tcPr>
             <w:tcW w:w="1443" w:type="dxa"/>
+            <w:shd w:val="clear" w:color="auto" w:fill="C2D69B" w:themeFill="accent3" w:themeFillTint="99"/>
             <w:vAlign w:val="center"/>
           </w:tcPr>
           <w:p>
@@ -1183,6 +1233,7 @@
         <w:tc>
           <w:tcPr>
             <w:tcW w:w="3118" w:type="dxa"/>
+            <w:shd w:val="clear" w:color="auto" w:fill="C2D69B" w:themeFill="accent3" w:themeFillTint="99"/>
           </w:tcPr>
           <w:p>
             <w:r>
@@ -1194,6 +1245,7 @@
           <w:tcPr>
             <w:tcW w:w="1134" w:type="dxa"/>
             <w:vMerge/>
+            <w:shd w:val="clear" w:color="auto" w:fill="C2D69B" w:themeFill="accent3" w:themeFillTint="99"/>
           </w:tcPr>
           <w:p/>
         </w:tc>
@@ -1201,6 +1253,7 @@
           <w:tcPr>
             <w:tcW w:w="1559" w:type="dxa"/>
             <w:vMerge/>
+            <w:shd w:val="clear" w:color="auto" w:fill="C2D69B" w:themeFill="accent3" w:themeFillTint="99"/>
           </w:tcPr>
           <w:p/>
         </w:tc>
@@ -1208,14 +1261,19 @@
           <w:tcPr>
             <w:tcW w:w="1065" w:type="dxa"/>
             <w:vMerge/>
+            <w:shd w:val="clear" w:color="auto" w:fill="C2D69B" w:themeFill="accent3" w:themeFillTint="99"/>
           </w:tcPr>
           <w:p/>
         </w:tc>
       </w:tr>
       <w:tr>
+        <w:trPr>
+          <w:trHeight w:val="124"/>
+        </w:trPr>
         <w:tc>
           <w:tcPr>
             <w:tcW w:w="1359" w:type="dxa"/>
+            <w:shd w:val="clear" w:color="auto" w:fill="C2D69B" w:themeFill="accent3" w:themeFillTint="99"/>
             <w:vAlign w:val="center"/>
           </w:tcPr>
           <w:p>
@@ -1227,6 +1285,7 @@
         <w:tc>
           <w:tcPr>
             <w:tcW w:w="1443" w:type="dxa"/>
+            <w:shd w:val="clear" w:color="auto" w:fill="C2D69B" w:themeFill="accent3" w:themeFillTint="99"/>
             <w:vAlign w:val="center"/>
           </w:tcPr>
           <w:p>
@@ -1238,6 +1297,7 @@
         <w:tc>
           <w:tcPr>
             <w:tcW w:w="3118" w:type="dxa"/>
+            <w:shd w:val="clear" w:color="auto" w:fill="C2D69B" w:themeFill="accent3" w:themeFillTint="99"/>
           </w:tcPr>
           <w:p>
             <w:r>
@@ -1249,6 +1309,7 @@
           <w:tcPr>
             <w:tcW w:w="1134" w:type="dxa"/>
             <w:vMerge/>
+            <w:shd w:val="clear" w:color="auto" w:fill="C2D69B" w:themeFill="accent3" w:themeFillTint="99"/>
           </w:tcPr>
           <w:p/>
         </w:tc>
@@ -1256,6 +1317,7 @@
           <w:tcPr>
             <w:tcW w:w="1559" w:type="dxa"/>
             <w:vMerge/>
+            <w:shd w:val="clear" w:color="auto" w:fill="C2D69B" w:themeFill="accent3" w:themeFillTint="99"/>
           </w:tcPr>
           <w:p/>
         </w:tc>
@@ -1263,6 +1325,7 @@
           <w:tcPr>
             <w:tcW w:w="1065" w:type="dxa"/>
             <w:vMerge/>
+            <w:shd w:val="clear" w:color="auto" w:fill="C2D69B" w:themeFill="accent3" w:themeFillTint="99"/>
           </w:tcPr>
           <w:p/>
         </w:tc>
@@ -1271,6 +1334,7 @@
         <w:tc>
           <w:tcPr>
             <w:tcW w:w="1359" w:type="dxa"/>
+            <w:shd w:val="clear" w:color="auto" w:fill="C2D69B" w:themeFill="accent3" w:themeFillTint="99"/>
             <w:vAlign w:val="center"/>
           </w:tcPr>
           <w:p>
@@ -1282,6 +1346,7 @@
         <w:tc>
           <w:tcPr>
             <w:tcW w:w="1443" w:type="dxa"/>
+            <w:shd w:val="clear" w:color="auto" w:fill="C2D69B" w:themeFill="accent3" w:themeFillTint="99"/>
             <w:vAlign w:val="center"/>
           </w:tcPr>
           <w:p>
@@ -1293,6 +1358,7 @@
         <w:tc>
           <w:tcPr>
             <w:tcW w:w="3118" w:type="dxa"/>
+            <w:shd w:val="clear" w:color="auto" w:fill="C2D69B" w:themeFill="accent3" w:themeFillTint="99"/>
           </w:tcPr>
           <w:p>
             <w:r>
@@ -1304,20 +1370,36 @@
           <w:tcPr>
             <w:tcW w:w="1134" w:type="dxa"/>
             <w:vMerge/>
+            <w:shd w:val="clear" w:color="auto" w:fill="C2D69B" w:themeFill="accent3" w:themeFillTint="99"/>
           </w:tcPr>
           <w:p/>
         </w:tc>
         <w:tc>
           <w:tcPr>
             <w:tcW w:w="1559" w:type="dxa"/>
-            <w:vMerge/>
+            <w:vMerge w:val="restart"/>
+            <w:shd w:val="clear" w:color="auto" w:fill="C2D69B" w:themeFill="accent3" w:themeFillTint="99"/>
+            <w:vAlign w:val="center"/>
           </w:tcPr>
-          <w:p/>
+          <w:p>
+            <w:pPr>
+              <w:jc w:val="center"/>
+            </w:pPr>
+            <w:r>
+              <w:t>4</w:t>
+            </w:r>
+          </w:p>
+          <w:p>
+            <w:pPr>
+              <w:jc w:val="center"/>
+            </w:pPr>
+          </w:p>
         </w:tc>
         <w:tc>
           <w:tcPr>
             <w:tcW w:w="1065" w:type="dxa"/>
             <w:vMerge/>
+            <w:shd w:val="clear" w:color="auto" w:fill="C2D69B" w:themeFill="accent3" w:themeFillTint="99"/>
           </w:tcPr>
           <w:p/>
         </w:tc>
@@ -1326,6 +1408,7 @@
         <w:tc>
           <w:tcPr>
             <w:tcW w:w="1359" w:type="dxa"/>
+            <w:shd w:val="clear" w:color="auto" w:fill="C2D69B" w:themeFill="accent3" w:themeFillTint="99"/>
             <w:vAlign w:val="center"/>
           </w:tcPr>
           <w:p>
@@ -1337,6 +1420,7 @@
         <w:tc>
           <w:tcPr>
             <w:tcW w:w="1443" w:type="dxa"/>
+            <w:shd w:val="clear" w:color="auto" w:fill="C2D69B" w:themeFill="accent3" w:themeFillTint="99"/>
             <w:vAlign w:val="center"/>
           </w:tcPr>
           <w:p>
@@ -1348,6 +1432,7 @@
         <w:tc>
           <w:tcPr>
             <w:tcW w:w="3118" w:type="dxa"/>
+            <w:shd w:val="clear" w:color="auto" w:fill="C2D69B" w:themeFill="accent3" w:themeFillTint="99"/>
           </w:tcPr>
           <w:p>
             <w:r>
@@ -1359,6 +1444,7 @@
           <w:tcPr>
             <w:tcW w:w="1134" w:type="dxa"/>
             <w:vMerge/>
+            <w:shd w:val="clear" w:color="auto" w:fill="C2D69B" w:themeFill="accent3" w:themeFillTint="99"/>
           </w:tcPr>
           <w:p/>
         </w:tc>
@@ -1366,6 +1452,7 @@
           <w:tcPr>
             <w:tcW w:w="1559" w:type="dxa"/>
             <w:vMerge/>
+            <w:shd w:val="clear" w:color="auto" w:fill="C2D69B" w:themeFill="accent3" w:themeFillTint="99"/>
           </w:tcPr>
           <w:p/>
         </w:tc>
@@ -1373,6 +1460,7 @@
           <w:tcPr>
             <w:tcW w:w="1065" w:type="dxa"/>
             <w:vMerge/>
+            <w:shd w:val="clear" w:color="auto" w:fill="C2D69B" w:themeFill="accent3" w:themeFillTint="99"/>
           </w:tcPr>
           <w:p/>
         </w:tc>
@@ -1381,6 +1469,7 @@
         <w:tc>
           <w:tcPr>
             <w:tcW w:w="1359" w:type="dxa"/>
+            <w:shd w:val="clear" w:color="auto" w:fill="C2D69B" w:themeFill="accent3" w:themeFillTint="99"/>
             <w:vAlign w:val="center"/>
           </w:tcPr>
           <w:p>
@@ -1392,6 +1481,7 @@
         <w:tc>
           <w:tcPr>
             <w:tcW w:w="1443" w:type="dxa"/>
+            <w:shd w:val="clear" w:color="auto" w:fill="C2D69B" w:themeFill="accent3" w:themeFillTint="99"/>
             <w:vAlign w:val="center"/>
           </w:tcPr>
           <w:p>
@@ -1403,6 +1493,7 @@
         <w:tc>
           <w:tcPr>
             <w:tcW w:w="3118" w:type="dxa"/>
+            <w:shd w:val="clear" w:color="auto" w:fill="C2D69B" w:themeFill="accent3" w:themeFillTint="99"/>
           </w:tcPr>
           <w:p>
             <w:r>
@@ -1418,6 +1509,7 @@
           <w:tcPr>
             <w:tcW w:w="1134" w:type="dxa"/>
             <w:vMerge/>
+            <w:shd w:val="clear" w:color="auto" w:fill="C2D69B" w:themeFill="accent3" w:themeFillTint="99"/>
           </w:tcPr>
           <w:p/>
         </w:tc>
@@ -1425,6 +1517,7 @@
           <w:tcPr>
             <w:tcW w:w="1559" w:type="dxa"/>
             <w:vMerge/>
+            <w:shd w:val="clear" w:color="auto" w:fill="C2D69B" w:themeFill="accent3" w:themeFillTint="99"/>
           </w:tcPr>
           <w:p/>
         </w:tc>
@@ -1432,6 +1525,7 @@
           <w:tcPr>
             <w:tcW w:w="1065" w:type="dxa"/>
             <w:vMerge/>
+            <w:shd w:val="clear" w:color="auto" w:fill="C2D69B" w:themeFill="accent3" w:themeFillTint="99"/>
           </w:tcPr>
           <w:p/>
         </w:tc>
@@ -1443,6 +1537,7 @@
         <w:tc>
           <w:tcPr>
             <w:tcW w:w="1359" w:type="dxa"/>
+            <w:shd w:val="clear" w:color="auto" w:fill="FFFF99"/>
             <w:vAlign w:val="center"/>
           </w:tcPr>
           <w:p>
@@ -1454,6 +1549,7 @@
         <w:tc>
           <w:tcPr>
             <w:tcW w:w="1443" w:type="dxa"/>
+            <w:shd w:val="clear" w:color="auto" w:fill="FFFF99"/>
             <w:vAlign w:val="center"/>
           </w:tcPr>
           <w:p>
@@ -1465,6 +1561,7 @@
         <w:tc>
           <w:tcPr>
             <w:tcW w:w="3118" w:type="dxa"/>
+            <w:shd w:val="clear" w:color="auto" w:fill="FFFF99"/>
           </w:tcPr>
           <w:p/>
         </w:tc>
@@ -1472,6 +1569,7 @@
           <w:tcPr>
             <w:tcW w:w="1134" w:type="dxa"/>
             <w:vMerge w:val="restart"/>
+            <w:shd w:val="clear" w:color="auto" w:fill="FFFF99"/>
             <w:vAlign w:val="center"/>
           </w:tcPr>
           <w:p>
@@ -1487,6 +1585,7 @@
           <w:tcPr>
             <w:tcW w:w="1559" w:type="dxa"/>
             <w:vMerge w:val="restart"/>
+            <w:shd w:val="clear" w:color="auto" w:fill="FFFF99"/>
             <w:vAlign w:val="center"/>
           </w:tcPr>
           <w:p>
@@ -1502,6 +1601,7 @@
           <w:tcPr>
             <w:tcW w:w="1065" w:type="dxa"/>
             <w:vMerge w:val="restart"/>
+            <w:shd w:val="clear" w:color="auto" w:fill="FFFF99"/>
             <w:vAlign w:val="center"/>
           </w:tcPr>
           <w:p>
@@ -1518,6 +1618,7 @@
         <w:tc>
           <w:tcPr>
             <w:tcW w:w="1359" w:type="dxa"/>
+            <w:shd w:val="clear" w:color="auto" w:fill="FFFF99"/>
             <w:vAlign w:val="center"/>
           </w:tcPr>
           <w:p>
@@ -1529,6 +1630,7 @@
         <w:tc>
           <w:tcPr>
             <w:tcW w:w="1443" w:type="dxa"/>
+            <w:shd w:val="clear" w:color="auto" w:fill="FFFF99"/>
             <w:vAlign w:val="center"/>
           </w:tcPr>
           <w:p>
@@ -1540,6 +1642,7 @@
         <w:tc>
           <w:tcPr>
             <w:tcW w:w="3118" w:type="dxa"/>
+            <w:shd w:val="clear" w:color="auto" w:fill="FFFF99"/>
           </w:tcPr>
           <w:p>
             <w:r>
@@ -1557,6 +1660,7 @@
           <w:tcPr>
             <w:tcW w:w="1134" w:type="dxa"/>
             <w:vMerge/>
+            <w:shd w:val="clear" w:color="auto" w:fill="FFFF99"/>
           </w:tcPr>
           <w:p/>
         </w:tc>
@@ -1564,6 +1668,7 @@
           <w:tcPr>
             <w:tcW w:w="1559" w:type="dxa"/>
             <w:vMerge/>
+            <w:shd w:val="clear" w:color="auto" w:fill="FFFF99"/>
           </w:tcPr>
           <w:p/>
         </w:tc>
@@ -1571,6 +1676,7 @@
           <w:tcPr>
             <w:tcW w:w="1065" w:type="dxa"/>
             <w:vMerge/>
+            <w:shd w:val="clear" w:color="auto" w:fill="FFFF99"/>
           </w:tcPr>
           <w:p/>
         </w:tc>
@@ -1579,6 +1685,7 @@
         <w:tc>
           <w:tcPr>
             <w:tcW w:w="1359" w:type="dxa"/>
+            <w:shd w:val="clear" w:color="auto" w:fill="FFFF99"/>
             <w:vAlign w:val="center"/>
           </w:tcPr>
           <w:p>
@@ -1590,6 +1697,7 @@
         <w:tc>
           <w:tcPr>
             <w:tcW w:w="1443" w:type="dxa"/>
+            <w:shd w:val="clear" w:color="auto" w:fill="FFFF99"/>
             <w:vAlign w:val="center"/>
           </w:tcPr>
           <w:p>
@@ -1601,6 +1709,7 @@
         <w:tc>
           <w:tcPr>
             <w:tcW w:w="3118" w:type="dxa"/>
+            <w:shd w:val="clear" w:color="auto" w:fill="FFFF99"/>
           </w:tcPr>
           <w:p/>
         </w:tc>
@@ -1608,6 +1717,7 @@
           <w:tcPr>
             <w:tcW w:w="1134" w:type="dxa"/>
             <w:vMerge/>
+            <w:shd w:val="clear" w:color="auto" w:fill="FFFF99"/>
           </w:tcPr>
           <w:p/>
         </w:tc>
@@ -1615,6 +1725,7 @@
           <w:tcPr>
             <w:tcW w:w="1559" w:type="dxa"/>
             <w:vMerge/>
+            <w:shd w:val="clear" w:color="auto" w:fill="FFFF99"/>
           </w:tcPr>
           <w:p/>
         </w:tc>
@@ -1622,6 +1733,7 @@
           <w:tcPr>
             <w:tcW w:w="1065" w:type="dxa"/>
             <w:vMerge/>
+            <w:shd w:val="clear" w:color="auto" w:fill="FFFF99"/>
           </w:tcPr>
           <w:p/>
         </w:tc>
@@ -1633,6 +1745,7 @@
         <w:tc>
           <w:tcPr>
             <w:tcW w:w="1359" w:type="dxa"/>
+            <w:shd w:val="clear" w:color="auto" w:fill="F2DBDB" w:themeFill="accent2" w:themeFillTint="33"/>
             <w:vAlign w:val="center"/>
           </w:tcPr>
           <w:p>
@@ -1644,6 +1757,7 @@
         <w:tc>
           <w:tcPr>
             <w:tcW w:w="1443" w:type="dxa"/>
+            <w:shd w:val="clear" w:color="auto" w:fill="F2DBDB" w:themeFill="accent2" w:themeFillTint="33"/>
             <w:vAlign w:val="center"/>
           </w:tcPr>
           <w:p>
@@ -1655,6 +1769,7 @@
         <w:tc>
           <w:tcPr>
             <w:tcW w:w="3118" w:type="dxa"/>
+            <w:shd w:val="clear" w:color="auto" w:fill="F2DBDB" w:themeFill="accent2" w:themeFillTint="33"/>
           </w:tcPr>
           <w:p>
             <w:r>
@@ -1665,6 +1780,7 @@
         <w:tc>
           <w:tcPr>
             <w:tcW w:w="1134" w:type="dxa"/>
+            <w:shd w:val="clear" w:color="auto" w:fill="F2DBDB" w:themeFill="accent2" w:themeFillTint="33"/>
             <w:vAlign w:val="center"/>
           </w:tcPr>
           <w:p>
@@ -1679,6 +1795,7 @@
         <w:tc>
           <w:tcPr>
             <w:tcW w:w="1559" w:type="dxa"/>
+            <w:shd w:val="clear" w:color="auto" w:fill="F2DBDB" w:themeFill="accent2" w:themeFillTint="33"/>
             <w:vAlign w:val="center"/>
           </w:tcPr>
           <w:p>
@@ -1693,6 +1810,7 @@
         <w:tc>
           <w:tcPr>
             <w:tcW w:w="1065" w:type="dxa"/>
+            <w:shd w:val="clear" w:color="auto" w:fill="F2DBDB" w:themeFill="accent2" w:themeFillTint="33"/>
             <w:vAlign w:val="center"/>
           </w:tcPr>
           <w:p>
@@ -1712,6 +1830,7 @@
         <w:tc>
           <w:tcPr>
             <w:tcW w:w="1359" w:type="dxa"/>
+            <w:shd w:val="clear" w:color="auto" w:fill="F2DBDB" w:themeFill="accent2" w:themeFillTint="33"/>
             <w:vAlign w:val="center"/>
           </w:tcPr>
           <w:p>
@@ -1723,6 +1842,7 @@
         <w:tc>
           <w:tcPr>
             <w:tcW w:w="1443" w:type="dxa"/>
+            <w:shd w:val="clear" w:color="auto" w:fill="F2DBDB" w:themeFill="accent2" w:themeFillTint="33"/>
             <w:vAlign w:val="center"/>
           </w:tcPr>
           <w:p>
@@ -1734,6 +1854,7 @@
         <w:tc>
           <w:tcPr>
             <w:tcW w:w="3118" w:type="dxa"/>
+            <w:shd w:val="clear" w:color="auto" w:fill="F2DBDB" w:themeFill="accent2" w:themeFillTint="33"/>
           </w:tcPr>
           <w:p>
             <w:r>
@@ -1744,6 +1865,7 @@
         <w:tc>
           <w:tcPr>
             <w:tcW w:w="1134" w:type="dxa"/>
+            <w:shd w:val="clear" w:color="auto" w:fill="F2DBDB" w:themeFill="accent2" w:themeFillTint="33"/>
             <w:vAlign w:val="center"/>
           </w:tcPr>
           <w:p>
@@ -1758,6 +1880,7 @@
         <w:tc>
           <w:tcPr>
             <w:tcW w:w="1559" w:type="dxa"/>
+            <w:shd w:val="clear" w:color="auto" w:fill="F2DBDB" w:themeFill="accent2" w:themeFillTint="33"/>
             <w:vAlign w:val="center"/>
           </w:tcPr>
           <w:p>
@@ -1772,6 +1895,7 @@
         <w:tc>
           <w:tcPr>
             <w:tcW w:w="1065" w:type="dxa"/>
+            <w:shd w:val="clear" w:color="auto" w:fill="F2DBDB" w:themeFill="accent2" w:themeFillTint="33"/>
             <w:vAlign w:val="center"/>
           </w:tcPr>
           <w:p>
@@ -1857,7 +1981,27 @@
         </w:r>
       </w:hyperlink>
       <w:r>
-        <w:t xml:space="preserve"> voor een beschrijving</w:t>
+        <w:t xml:space="preserve"> </w:t>
+      </w:r>
+      <w:r>
+        <w:t xml:space="preserve">en </w:t>
+      </w:r>
+      <w:hyperlink r:id="rId14" w:anchor="!page-3954584" w:history="1">
+        <w:r>
+          <w:rPr>
+            <w:rStyle w:val="Hyperlink"/>
+          </w:rPr>
+          <w:t>https://maken.wikiwijs.nl/100525/CodeKinderenhome/index.html#!page-3954584</w:t>
+        </w:r>
+      </w:hyperlink>
+      <w:r>
+        <w:t xml:space="preserve"> </w:t>
+      </w:r>
+      <w:r>
+        <w:t xml:space="preserve">(kijk vooral ook naar het hilarische filmpje) </w:t>
+      </w:r>
+      <w:r>
+        <w:t>voor een beschrijving</w:t>
       </w:r>
     </w:p>
     <w:p>
@@ -1867,7 +2011,14 @@
           <w:ilvl w:val="0"/>
           <w:numId w:val="7"/>
         </w:numPr>
-      </w:pPr>
+        <w:shd w:val="clear" w:color="auto" w:fill="FFFF99"/>
+      </w:pPr>
+      <w:r>
+        <w:sym w:font="Wingdings" w:char="F0E0"/>
+      </w:r>
+      <w:r>
+        <w:t xml:space="preserve"> </w:t>
+      </w:r>
       <w:r>
         <w:t>Van de Weekendschool coördinator wordt gevraagd om bij de scholen waar de leerlingen vandaan komen te vragen of ze dit al op school gedaan hebben, want het is waarschijnlijk niet zo leuk om het dubbel te doen.</w:t>
       </w:r>
@@ -1930,15 +2081,79 @@
       <w:r>
         <w:t>krijgt (hier en overal in het latere leven).</w:t>
       </w:r>
-    </w:p>
-    <w:p>
-      <w:pPr>
-        <w:pStyle w:val="Lijstalinea"/>
-        <w:numPr>
-          <w:ilvl w:val="0"/>
+      <w:r>
+        <w:t xml:space="preserve"> Na wat discussie met de klas laten we deze filmpjes zien:</w:t>
+      </w:r>
+    </w:p>
+    <w:p>
+      <w:pPr>
+        <w:pStyle w:val="Lijstalinea"/>
+        <w:numPr>
+          <w:ilvl w:val="1"/>
           <w:numId w:val="2"/>
         </w:numPr>
       </w:pPr>
+      <w:hyperlink r:id="rId15" w:history="1">
+        <w:r>
+          <w:t>http://www.hetklokhuis.nl/tv-uitzending/1142/Gezond%20computeren</w:t>
+        </w:r>
+      </w:hyperlink>
+    </w:p>
+    <w:p>
+      <w:pPr>
+        <w:pStyle w:val="Lijstalinea"/>
+        <w:numPr>
+          <w:ilvl w:val="1"/>
+          <w:numId w:val="2"/>
+        </w:numPr>
+      </w:pPr>
+      <w:r>
+        <w:t>Van 4:50 tot 8:35 en daarna van 11:07 tot 12:23.</w:t>
+      </w:r>
+    </w:p>
+    <w:p>
+      <w:pPr>
+        <w:pStyle w:val="Lijstalinea"/>
+        <w:numPr>
+          <w:ilvl w:val="0"/>
+          <w:numId w:val="2"/>
+        </w:numPr>
+      </w:pPr>
+      <w:r>
+        <w:t>Uitleg van de opdracht en analyse door de leerlingen.</w:t>
+      </w:r>
+    </w:p>
+    <w:p>
+      <w:pPr>
+        <w:pStyle w:val="Lijstalinea"/>
+        <w:numPr>
+          <w:ilvl w:val="0"/>
+          <w:numId w:val="2"/>
+        </w:numPr>
+      </w:pPr>
+      <w:r>
+        <w:t xml:space="preserve">Zie hier voor wat ze gaan programmeren. </w:t>
+      </w:r>
+      <w:hyperlink r:id="rId16" w:history="1">
+        <w:r>
+          <w:rPr>
+            <w:rStyle w:val="Hyperlink"/>
+          </w:rPr>
+          <w:t>https://www.youtube.com/watch?v=7DneCSorwug</w:t>
+        </w:r>
+      </w:hyperlink>
+      <w:r>
+        <w:t xml:space="preserve"> </w:t>
+      </w:r>
+    </w:p>
+    <w:p>
+      <w:pPr>
+        <w:pStyle w:val="Lijstalinea"/>
+        <w:numPr>
+          <w:ilvl w:val="0"/>
+          <w:numId w:val="2"/>
+        </w:numPr>
+      </w:pPr>
       <w:r>
         <w:t>Programmeren in Scratch van een spel. Stap voor stap leren ze de basiselementen van programmeren</w:t>
       </w:r>
@@ -1992,7 +2207,14 @@
           <w:ilvl w:val="0"/>
           <w:numId w:val="2"/>
         </w:numPr>
-      </w:pPr>
+        <w:shd w:val="clear" w:color="auto" w:fill="FFFF99"/>
+      </w:pPr>
+      <w:r>
+        <w:sym w:font="Wingdings" w:char="F0E0"/>
+      </w:r>
+      <w:r>
+        <w:t xml:space="preserve"> </w:t>
+      </w:r>
       <w:r>
         <w:t>Liefst in een ander lokaal dan les 1a.</w:t>
       </w:r>
@@ -2007,6 +2229,7 @@
           <w:noProof/>
           <w:lang w:eastAsia="nl-NL"/>
         </w:rPr>
+        <w:lastRenderedPageBreak/>
         <w:drawing>
           <wp:inline distT="0" distB="0" distL="0" distR="0">
             <wp:extent cx="4692299" cy="3662737"/>
@@ -2025,7 +2248,7 @@
                     </pic:cNvPicPr>
                   </pic:nvPicPr>
                   <pic:blipFill>
-                    <a:blip r:embed="rId14" cstate="print"/>
+                    <a:blip r:embed="rId17" cstate="print"/>
                     <a:srcRect/>
                     <a:stretch>
                       <a:fillRect/>
@@ -2085,7 +2308,6 @@
         <w:rPr>
           <w:lang w:val="en-US"/>
         </w:rPr>
-        <w:lastRenderedPageBreak/>
         <w:t>Les 2</w:t>
       </w:r>
       <w:r>
@@ -2223,7 +2445,7 @@
       <w:r>
         <w:t xml:space="preserve">Zie het filmpje </w:t>
       </w:r>
-      <w:hyperlink r:id="rId15" w:history="1">
+      <w:hyperlink r:id="rId18" w:history="1">
         <w:r>
           <w:rPr>
             <w:rStyle w:val="Hyperlink"/>
@@ -2269,6 +2491,7 @@
           <w:noProof/>
           <w:lang w:eastAsia="nl-NL"/>
         </w:rPr>
+        <w:lastRenderedPageBreak/>
         <w:t xml:space="preserve"> </w:t>
       </w:r>
       <w:r>
@@ -2294,7 +2517,7 @@
                     </pic:cNvPicPr>
                   </pic:nvPicPr>
                   <pic:blipFill>
-                    <a:blip r:embed="rId16" cstate="print"/>
+                    <a:blip r:embed="rId19" cstate="print"/>
                     <a:srcRect/>
                     <a:stretch>
                       <a:fillRect/>
@@ -2427,83 +2650,95 @@
         <w:pStyle w:val="Kop2"/>
       </w:pPr>
       <w:r>
+        <w:t>Les 2b</w:t>
+      </w:r>
+    </w:p>
+    <w:p>
+      <w:r>
+        <w:t>Les 2b is een toegift om te doen op lesdag 3 voor leerlingen die snel klaar zijn. De leerlingen gebruiken een joystick op het externe plankje met de eend om te tekenen op het scherm. Ze kunnen ook de knoppen gebruiken.</w:t>
+      </w:r>
+    </w:p>
+    <w:p>
+      <w:pPr>
+        <w:pStyle w:val="Kop2"/>
+      </w:pPr>
+      <w:r>
+        <w:t>Les 3</w:t>
+      </w:r>
+    </w:p>
+    <w:p>
+      <w:pPr>
+        <w:pStyle w:val="Lijstalinea"/>
+        <w:numPr>
+          <w:ilvl w:val="0"/>
+          <w:numId w:val="2"/>
+        </w:numPr>
+      </w:pPr>
+      <w:r>
+        <w:t>Deze les kan ook als Masterclass worden gedaan.</w:t>
+      </w:r>
+    </w:p>
+    <w:p>
+      <w:pPr>
+        <w:pStyle w:val="Lijstalinea"/>
+        <w:numPr>
+          <w:ilvl w:val="0"/>
+          <w:numId w:val="2"/>
+        </w:numPr>
+      </w:pPr>
+      <w:r>
+        <w:t xml:space="preserve">De leerlingen programmeren een </w:t>
+      </w:r>
+      <w:proofErr w:type="spellStart"/>
+      <w:r>
+        <w:t>Arduino</w:t>
+      </w:r>
+      <w:proofErr w:type="spellEnd"/>
+      <w:r>
+        <w:t xml:space="preserve"> Nano in C/C++ met de </w:t>
+      </w:r>
+      <w:proofErr w:type="spellStart"/>
+      <w:r>
+        <w:t>Arduino</w:t>
+      </w:r>
+      <w:proofErr w:type="spellEnd"/>
+      <w:r>
+        <w:t xml:space="preserve"> IDE</w:t>
+      </w:r>
+      <w:r>
+        <w:t>.</w:t>
+      </w:r>
+      <w:r>
+        <w:t xml:space="preserve"> Ze gebruiken de </w:t>
+      </w:r>
+      <w:proofErr w:type="spellStart"/>
+      <w:r>
+        <w:t>Raspberry</w:t>
+      </w:r>
+      <w:proofErr w:type="spellEnd"/>
+      <w:r>
+        <w:t xml:space="preserve"> Pi om de </w:t>
+      </w:r>
+      <w:proofErr w:type="spellStart"/>
+      <w:r>
+        <w:t>Arduino</w:t>
+      </w:r>
+      <w:proofErr w:type="spellEnd"/>
+      <w:r>
+        <w:t xml:space="preserve"> mee te programmeren.</w:t>
+      </w:r>
+    </w:p>
+    <w:p>
+      <w:pPr>
+        <w:pStyle w:val="Lijstalinea"/>
+        <w:keepNext/>
+        <w:numPr>
+          <w:ilvl w:val="0"/>
+          <w:numId w:val="2"/>
+        </w:numPr>
+      </w:pPr>
+      <w:r>
         <w:lastRenderedPageBreak/>
-        <w:t>Les 2b</w:t>
-      </w:r>
-    </w:p>
-    <w:p>
-      <w:r>
-        <w:t>Les 2b is een toegift om te doen op lesdag 3 voor leerlingen die snel klaar zijn. De leerlingen gebruiken een joystick op het externe plankje met de eend om te tekenen op het scherm. Ze kunnen ook de knoppen gebruiken.</w:t>
-      </w:r>
-    </w:p>
-    <w:p>
-      <w:pPr>
-        <w:pStyle w:val="Kop2"/>
-      </w:pPr>
-      <w:r>
-        <w:t>Les 3</w:t>
-      </w:r>
-    </w:p>
-    <w:p>
-      <w:pPr>
-        <w:pStyle w:val="Lijstalinea"/>
-        <w:numPr>
-          <w:ilvl w:val="0"/>
-          <w:numId w:val="2"/>
-        </w:numPr>
-      </w:pPr>
-      <w:r>
-        <w:t xml:space="preserve">De leerlingen programmeren een </w:t>
-      </w:r>
-      <w:proofErr w:type="spellStart"/>
-      <w:r>
-        <w:t>Arduino</w:t>
-      </w:r>
-      <w:proofErr w:type="spellEnd"/>
-      <w:r>
-        <w:t xml:space="preserve"> Nano in C/C++ met de </w:t>
-      </w:r>
-      <w:proofErr w:type="spellStart"/>
-      <w:r>
-        <w:t>Arduino</w:t>
-      </w:r>
-      <w:proofErr w:type="spellEnd"/>
-      <w:r>
-        <w:t xml:space="preserve"> IDE</w:t>
-      </w:r>
-      <w:r>
-        <w:t>.</w:t>
-      </w:r>
-      <w:r>
-        <w:t xml:space="preserve"> Ze gebruiken de </w:t>
-      </w:r>
-      <w:proofErr w:type="spellStart"/>
-      <w:r>
-        <w:t>Raspberry</w:t>
-      </w:r>
-      <w:proofErr w:type="spellEnd"/>
-      <w:r>
-        <w:t xml:space="preserve"> Pi om de </w:t>
-      </w:r>
-      <w:proofErr w:type="spellStart"/>
-      <w:r>
-        <w:t>Arduino</w:t>
-      </w:r>
-      <w:proofErr w:type="spellEnd"/>
-      <w:r>
-        <w:t xml:space="preserve"> mee te programmeren.</w:t>
-      </w:r>
-    </w:p>
-    <w:p>
-      <w:pPr>
-        <w:pStyle w:val="Lijstalinea"/>
-        <w:keepNext/>
-        <w:numPr>
-          <w:ilvl w:val="0"/>
-          <w:numId w:val="2"/>
-        </w:numPr>
-      </w:pPr>
-      <w:r>
         <w:t>Ze leren om een 3-</w:t>
       </w:r>
       <w:r>
@@ -2595,7 +2830,7 @@
                     </pic:cNvPicPr>
                   </pic:nvPicPr>
                   <pic:blipFill>
-                    <a:blip r:embed="rId17" cstate="print"/>
+                    <a:blip r:embed="rId20" cstate="print"/>
                     <a:srcRect/>
                     <a:stretch>
                       <a:fillRect/>
@@ -2876,7 +3111,7 @@
                     </pic:cNvPicPr>
                   </pic:nvPicPr>
                   <pic:blipFill>
-                    <a:blip r:embed="rId18" cstate="print"/>
+                    <a:blip r:embed="rId21" cstate="print"/>
                     <a:srcRect/>
                     <a:stretch>
                       <a:fillRect/>
@@ -3146,7 +3381,7 @@
                     </pic:cNvPicPr>
                   </pic:nvPicPr>
                   <pic:blipFill>
-                    <a:blip r:embed="rId19" cstate="print"/>
+                    <a:blip r:embed="rId22" cstate="print"/>
                     <a:srcRect l="11902" t="6429" r="7682" b="23571"/>
                     <a:stretch>
                       <a:fillRect/>
@@ -3732,8 +3967,8 @@
         </w:rPr>
         <w:drawing>
           <wp:inline distT="0" distB="0" distL="0" distR="0">
-            <wp:extent cx="5203825" cy="3900805"/>
-            <wp:effectExtent l="19050" t="0" r="0" b="0"/>
+            <wp:extent cx="4513105" cy="3899043"/>
+            <wp:effectExtent l="19050" t="0" r="1745" b="0"/>
             <wp:docPr id="1" name="Afbeelding 1" descr="C:\Users\M5810video\Pictures\Picasa\Exports\2016-06-12 - Weekendschool Eindhoven Programmeren\P1080998.JPG"/>
             <wp:cNvGraphicFramePr>
               <a:graphicFrameLocks xmlns:a="http://schemas.openxmlformats.org/drawingml/2006/main" noChangeAspect="1"/>
@@ -3748,8 +3983,8 @@
                     </pic:cNvPicPr>
                   </pic:nvPicPr>
                   <pic:blipFill>
-                    <a:blip r:embed="rId20" cstate="print"/>
-                    <a:srcRect/>
+                    <a:blip r:embed="rId23" cstate="print"/>
+                    <a:srcRect r="13323"/>
                     <a:stretch>
                       <a:fillRect/>
                     </a:stretch>
@@ -3757,7 +3992,7 @@
                   <pic:spPr bwMode="auto">
                     <a:xfrm>
                       <a:off x="0" y="0"/>
-                      <a:ext cx="5203825" cy="3900805"/>
+                      <a:ext cx="4513105" cy="3899043"/>
                     </a:xfrm>
                     <a:prstGeom prst="rect">
                       <a:avLst/>
@@ -4089,7 +4324,7 @@
                     </pic:cNvPicPr>
                   </pic:nvPicPr>
                   <pic:blipFill>
-                    <a:blip r:embed="rId21" cstate="print"/>
+                    <a:blip r:embed="rId24" cstate="print"/>
                     <a:srcRect/>
                     <a:stretch>
                       <a:fillRect/>
@@ -4195,7 +4430,7 @@
                     </pic:cNvPicPr>
                   </pic:nvPicPr>
                   <pic:blipFill>
-                    <a:blip r:embed="rId22" cstate="print"/>
+                    <a:blip r:embed="rId25" cstate="print"/>
                     <a:srcRect/>
                     <a:stretch>
                       <a:fillRect/>
@@ -4300,7 +4535,13 @@
         <w:t>t verwacht dat elke begeleider 4</w:t>
       </w:r>
       <w:r>
-        <w:t xml:space="preserve"> werkplekken voor 8 leerlingen opbouwt en dat dit binnen een uur </w:t>
+        <w:t xml:space="preserve"> werkplekken voor</w:t>
+      </w:r>
+      <w:r>
+        <w:t xml:space="preserve"> totaal</w:t>
+      </w:r>
+      <w:r>
+        <w:t xml:space="preserve"> 8 leerlingen opbouwt en dat dit binnen een uur </w:t>
       </w:r>
       <w:r>
         <w:t xml:space="preserve">ruimschoots </w:t>
@@ -4645,7 +4886,10 @@
         </w:numPr>
       </w:pPr>
       <w:r>
-        <w:t>Lesdagen 1 t/m 3 (voor les 1a t/m 2b): 1 begeleider per 4 leerlingen</w:t>
+        <w:t>Lesdagen 1</w:t>
+      </w:r>
+      <w:r>
+        <w:t>: 1 begeleider per 4 tot 8 leerlingen</w:t>
       </w:r>
     </w:p>
     <w:p>
@@ -4657,6 +4901,27 @@
         </w:numPr>
       </w:pPr>
       <w:r>
+        <w:t xml:space="preserve">Lesdag 2 en </w:t>
+      </w:r>
+      <w:r>
+        <w:t>3 (voor l</w:t>
+      </w:r>
+      <w:r>
+        <w:t>essen</w:t>
+      </w:r>
+      <w:r>
+        <w:t xml:space="preserve"> t/m 2b): 1 begeleider per 4 leerlingen</w:t>
+      </w:r>
+    </w:p>
+    <w:p>
+      <w:pPr>
+        <w:pStyle w:val="Lijstalinea"/>
+        <w:numPr>
+          <w:ilvl w:val="0"/>
+          <w:numId w:val="1"/>
+        </w:numPr>
+      </w:pPr>
+      <w:r>
         <w:t>Lesdagen 4 en 5 (voor les 3): 1 begeleider per 2 leerlingen</w:t>
       </w:r>
     </w:p>
@@ -4689,7 +4954,10 @@
         </w:numPr>
       </w:pPr>
       <w:r>
-        <w:t>Enige ervaring te hebben met programmeren.</w:t>
+        <w:t>Enige erva</w:t>
+      </w:r>
+      <w:r>
+        <w:t>ring te hebben met programmeren of de basis daarvan te willen leren in 4 tot 8 uur.</w:t>
       </w:r>
     </w:p>
     <w:p>
@@ -5010,7 +5278,7 @@
         <w:t xml:space="preserve"> (in kleur)</w:t>
       </w:r>
       <w:r>
-        <w:t>.</w:t>
+        <w:t xml:space="preserve"> indien mogelijk. Anders zorg ik daar zelf voor.</w:t>
       </w:r>
     </w:p>
     <w:p>
@@ -5036,7 +5304,7 @@
         <w:t>, in kleur</w:t>
       </w:r>
       <w:r>
-        <w:t>).</w:t>
+        <w:t>) indien mogelijk. Anders zorg ik daar zelf voor.</w:t>
       </w:r>
     </w:p>
     <w:p>
@@ -5113,6 +5381,15 @@
       <w:r>
         <w:t xml:space="preserve"> Het kan ook in lagere stapels op meer wagentjes worden geplaatst als dat handiger uitkomt.</w:t>
       </w:r>
+      <w:r>
+        <w:t xml:space="preserve"> Hierbij moet de ruimte voor totaal 30 tafelbladen nog bij worden geteld. </w:t>
+      </w:r>
+      <w:r>
+        <w:sym w:font="Wingdings" w:char="F0E0"/>
+      </w:r>
+      <w:r>
+        <w:t xml:space="preserve"> uitzoeken …</w:t>
+      </w:r>
     </w:p>
     <w:p>
       <w:pPr>
@@ -5159,7 +5436,11 @@
         <w:t>verder programmeren.</w:t>
       </w:r>
       <w:r>
-        <w:t xml:space="preserve"> Ze krijgen het mee in een passend bakje (waar je bij de</w:t>
+        <w:t xml:space="preserve"> Ze krijgen het mee in een </w:t>
+      </w:r>
+      <w:r>
+        <w:lastRenderedPageBreak/>
+        <w:t>passend bakje (waar je bij de</w:t>
       </w:r>
       <w:r>
         <w:t xml:space="preserve"> Chinees het eten in meekrijgt). I</w:t>
@@ -5176,7 +5457,6 @@
         <w:pStyle w:val="Kop1"/>
       </w:pPr>
       <w:r>
-        <w:lastRenderedPageBreak/>
         <w:t>Veiligheid</w:t>
       </w:r>
     </w:p>
@@ -5285,27 +5565,10 @@
       </w:r>
       <w:proofErr w:type="spellEnd"/>
       <w:r>
-        <w:t xml:space="preserve"> op aanvraag beschikbaar. Dit is wat is gebruikt bij de eerste les</w:t>
-      </w:r>
-      <w:r>
-        <w:t xml:space="preserve"> cyclus</w:t>
-      </w:r>
-      <w:r>
-        <w:t xml:space="preserve"> in Eindhoven</w:t>
-      </w:r>
-      <w:r>
-        <w:t xml:space="preserve"> en de keuzeworkshop in Amsterdam </w:t>
-      </w:r>
-      <w:proofErr w:type="spellStart"/>
-      <w:r>
-        <w:t>Zuid-Oost</w:t>
-      </w:r>
-      <w:proofErr w:type="spellEnd"/>
-      <w:r>
-        <w:t xml:space="preserve">. </w:t>
-      </w:r>
-      <w:r>
-        <w:t>Het materiaal zal worden bijgewerkt aan de hand van de ervaringen.</w:t>
+        <w:t xml:space="preserve"> op aanvraag beschikbaar. </w:t>
+      </w:r>
+      <w:r>
+        <w:t>Het materiaal wordt steeds bijgewerkt.</w:t>
       </w:r>
     </w:p>
     <w:p>
@@ -5339,6 +5602,11 @@
       </w:r>
       <w:r>
         <w:t>conferentie heb gebruikt.</w:t>
+      </w:r>
+    </w:p>
+    <w:p>
+      <w:r>
+        <w:t>Tot slot is er een instructie voor de begeleiders hoe de werkplekken moeten worden opgezet.</w:t>
       </w:r>
     </w:p>
     <w:p>
@@ -5348,7 +5616,7 @@
     </w:p>
     <w:p/>
     <w:sectPr>
-      <w:footerReference w:type="default" r:id="rId23"/>
+      <w:footerReference w:type="default" r:id="rId26"/>
       <w:pgSz w:w="11906" w:h="16838"/>
       <w:pgMar w:top="1417" w:right="1417" w:bottom="1417" w:left="1417" w:header="708" w:footer="708" w:gutter="0"/>
       <w:cols w:space="708"/>
@@ -5393,7 +5661,7 @@
       <w:t xml:space="preserve">Weekendschool </w:t>
     </w:r>
     <w:r>
-      <w:t>mei 2017</w:t>
+      <w:t>augustus 2018</w:t>
     </w:r>
     <w:r>
       <w:tab/>
@@ -5408,7 +5676,7 @@
         <w:rPr>
           <w:noProof/>
         </w:rPr>
-        <w:t>16</w:t>
+        <w:t>5</w:t>
       </w:r>
     </w:fldSimple>
     <w:r>
@@ -5419,7 +5687,7 @@
         <w:rPr>
           <w:noProof/>
         </w:rPr>
-        <w:t>16</w:t>
+        <w:t>17</w:t>
       </w:r>
     </w:fldSimple>
   </w:p>
@@ -5866,9 +6134,9 @@
     </w:lvl>
   </w:abstractNum>
   <w:abstractNum w:abstractNumId="4">
-    <w:nsid w:val="5FA337A6"/>
+    <w:nsid w:val="557129CA"/>
     <w:multiLevelType w:val="hybridMultilevel"/>
-    <w:tmpl w:val="186653A4"/>
+    <w:tmpl w:val="D92CFF68"/>
     <w:lvl w:ilvl="0" w:tplc="04130001">
       <w:start w:val="1"/>
       <w:numFmt w:val="bullet"/>
@@ -5979,6 +6247,119 @@
     </w:lvl>
   </w:abstractNum>
   <w:abstractNum w:abstractNumId="5">
+    <w:nsid w:val="5FA337A6"/>
+    <w:multiLevelType w:val="hybridMultilevel"/>
+    <w:tmpl w:val="186653A4"/>
+    <w:lvl w:ilvl="0" w:tplc="04130001">
+      <w:start w:val="1"/>
+      <w:numFmt w:val="bullet"/>
+      <w:lvlText w:val=""/>
+      <w:lvlJc w:val="left"/>
+      <w:pPr>
+        <w:ind w:left="720" w:hanging="360"/>
+      </w:pPr>
+      <w:rPr>
+        <w:rFonts w:ascii="Symbol" w:hAnsi="Symbol" w:hint="default"/>
+      </w:rPr>
+    </w:lvl>
+    <w:lvl w:ilvl="1" w:tplc="04130003">
+      <w:start w:val="1"/>
+      <w:numFmt w:val="bullet"/>
+      <w:lvlText w:val="o"/>
+      <w:lvlJc w:val="left"/>
+      <w:pPr>
+        <w:ind w:left="1440" w:hanging="360"/>
+      </w:pPr>
+      <w:rPr>
+        <w:rFonts w:ascii="Courier New" w:hAnsi="Courier New" w:cs="Courier New" w:hint="default"/>
+      </w:rPr>
+    </w:lvl>
+    <w:lvl w:ilvl="2" w:tplc="04130005" w:tentative="1">
+      <w:start w:val="1"/>
+      <w:numFmt w:val="bullet"/>
+      <w:lvlText w:val=""/>
+      <w:lvlJc w:val="left"/>
+      <w:pPr>
+        <w:ind w:left="2160" w:hanging="360"/>
+      </w:pPr>
+      <w:rPr>
+        <w:rFonts w:ascii="Wingdings" w:hAnsi="Wingdings" w:hint="default"/>
+      </w:rPr>
+    </w:lvl>
+    <w:lvl w:ilvl="3" w:tplc="04130001" w:tentative="1">
+      <w:start w:val="1"/>
+      <w:numFmt w:val="bullet"/>
+      <w:lvlText w:val=""/>
+      <w:lvlJc w:val="left"/>
+      <w:pPr>
+        <w:ind w:left="2880" w:hanging="360"/>
+      </w:pPr>
+      <w:rPr>
+        <w:rFonts w:ascii="Symbol" w:hAnsi="Symbol" w:hint="default"/>
+      </w:rPr>
+    </w:lvl>
+    <w:lvl w:ilvl="4" w:tplc="04130003" w:tentative="1">
+      <w:start w:val="1"/>
+      <w:numFmt w:val="bullet"/>
+      <w:lvlText w:val="o"/>
+      <w:lvlJc w:val="left"/>
+      <w:pPr>
+        <w:ind w:left="3600" w:hanging="360"/>
+      </w:pPr>
+      <w:rPr>
+        <w:rFonts w:ascii="Courier New" w:hAnsi="Courier New" w:cs="Courier New" w:hint="default"/>
+      </w:rPr>
+    </w:lvl>
+    <w:lvl w:ilvl="5" w:tplc="04130005" w:tentative="1">
+      <w:start w:val="1"/>
+      <w:numFmt w:val="bullet"/>
+      <w:lvlText w:val=""/>
+      <w:lvlJc w:val="left"/>
+      <w:pPr>
+        <w:ind w:left="4320" w:hanging="360"/>
+      </w:pPr>
+      <w:rPr>
+        <w:rFonts w:ascii="Wingdings" w:hAnsi="Wingdings" w:hint="default"/>
+      </w:rPr>
+    </w:lvl>
+    <w:lvl w:ilvl="6" w:tplc="04130001" w:tentative="1">
+      <w:start w:val="1"/>
+      <w:numFmt w:val="bullet"/>
+      <w:lvlText w:val=""/>
+      <w:lvlJc w:val="left"/>
+      <w:pPr>
+        <w:ind w:left="5040" w:hanging="360"/>
+      </w:pPr>
+      <w:rPr>
+        <w:rFonts w:ascii="Symbol" w:hAnsi="Symbol" w:hint="default"/>
+      </w:rPr>
+    </w:lvl>
+    <w:lvl w:ilvl="7" w:tplc="04130003" w:tentative="1">
+      <w:start w:val="1"/>
+      <w:numFmt w:val="bullet"/>
+      <w:lvlText w:val="o"/>
+      <w:lvlJc w:val="left"/>
+      <w:pPr>
+        <w:ind w:left="5760" w:hanging="360"/>
+      </w:pPr>
+      <w:rPr>
+        <w:rFonts w:ascii="Courier New" w:hAnsi="Courier New" w:cs="Courier New" w:hint="default"/>
+      </w:rPr>
+    </w:lvl>
+    <w:lvl w:ilvl="8" w:tplc="04130005" w:tentative="1">
+      <w:start w:val="1"/>
+      <w:numFmt w:val="bullet"/>
+      <w:lvlText w:val=""/>
+      <w:lvlJc w:val="left"/>
+      <w:pPr>
+        <w:ind w:left="6480" w:hanging="360"/>
+      </w:pPr>
+      <w:rPr>
+        <w:rFonts w:ascii="Wingdings" w:hAnsi="Wingdings" w:hint="default"/>
+      </w:rPr>
+    </w:lvl>
+  </w:abstractNum>
+  <w:abstractNum w:abstractNumId="6">
     <w:nsid w:val="62452CCF"/>
     <w:multiLevelType w:val="hybridMultilevel"/>
     <w:tmpl w:val="601477C6"/>
@@ -6090,7 +6471,7 @@
       </w:rPr>
     </w:lvl>
   </w:abstractNum>
-  <w:abstractNum w:abstractNumId="6">
+  <w:abstractNum w:abstractNumId="7">
     <w:nsid w:val="63987929"/>
     <w:multiLevelType w:val="hybridMultilevel"/>
     <w:tmpl w:val="A9AEEEA0"/>
@@ -6203,7 +6584,7 @@
     </w:lvl>
   </w:abstractNum>
   <w:num w:numId="1">
-    <w:abstractNumId w:val="5"/>
+    <w:abstractNumId w:val="6"/>
   </w:num>
   <w:num w:numId="2">
     <w:abstractNumId w:val="3"/>
@@ -6215,13 +6596,16 @@
     <w:abstractNumId w:val="0"/>
   </w:num>
   <w:num w:numId="5">
-    <w:abstractNumId w:val="4"/>
+    <w:abstractNumId w:val="5"/>
   </w:num>
   <w:num w:numId="6">
     <w:abstractNumId w:val="2"/>
   </w:num>
   <w:num w:numId="7">
-    <w:abstractNumId w:val="6"/>
+    <w:abstractNumId w:val="7"/>
+  </w:num>
+  <w:num w:numId="8">
+    <w:abstractNumId w:val="4"/>
   </w:num>
 </w:numbering>
 </file>
@@ -6692,6 +7076,18 @@
       </w:tblCellMar>
     </w:tblPr>
   </w:style>
+  <w:style w:type="character" w:styleId="GevolgdeHyperlink">
+    <w:name w:val="FollowedHyperlink"/>
+    <w:basedOn w:val="Standaardalinea-lettertype"/>
+    <w:uiPriority w:val="99"/>
+    <w:semiHidden/>
+    <w:unhideWhenUsed/>
+    <w:rsid w:val="005C379A"/>
+    <w:rPr>
+      <w:color w:val="800080" w:themeColor="followedHyperlink"/>
+      <w:u w:val="single"/>
+    </w:rPr>
+  </w:style>
 </w:styles>
 </file>
 
@@ -6983,7 +7379,7 @@
 </file>
 
 <file path=customXml/itemProps1.xml><?xml version="1.0" encoding="utf-8"?>
-<ds:datastoreItem xmlns:ds="http://schemas.openxmlformats.org/officeDocument/2006/customXml" ds:itemID="{D1F74D1B-3EEC-4A83-8D55-2D0A6CC4AE82}">
+<ds:datastoreItem xmlns:ds="http://schemas.openxmlformats.org/officeDocument/2006/customXml" ds:itemID="{FC80B24E-B0CF-43F3-AB62-E9494BD57F87}">
   <ds:schemaRefs>
     <ds:schemaRef ds:uri="http://schemas.openxmlformats.org/officeDocument/2006/bibliography"/>
   </ds:schemaRefs>

</xml_diff>